<commit_message>
add pice of tips to Go-ToU3
</commit_message>
<xml_diff>
--- a/To-Y3.docx
+++ b/To-Y3.docx
@@ -509,15 +509,7 @@
                 <w:rFonts w:cs="Times New Roman"/>
                 <w:color w:val="1C1C1C"/>
               </w:rPr>
-              <w:t xml:space="preserve">Користувач відкриває “Мапу”, при цьому додаток перевіряє країну яка обрана в профілі, щоб показати її </w:t>
-            </w:r>
-            <w:r>
-              <w:rPr>
-                <w:rFonts w:cs="Times New Roman"/>
-                <w:color w:val="1C1C1C"/>
-                <w:lang/>
-              </w:rPr>
-              <w:t>в фокусі користувача.</w:t>
+              <w:t>Користувач відкриває “Мапу”, при цьому додаток перевіряє країну яка обрана в профілі, щоб показати її в фокусі користувача.</w:t>
             </w:r>
           </w:p>
           <w:p>
@@ -658,6 +650,14 @@
                 <w:color w:val="1C1C1C"/>
               </w:rPr>
               <w:t>Користувач обравши зарядку переглядає основну інформацію про зарядку</w:t>
+            </w:r>
+            <w:r>
+              <w:rPr>
+                <w:rFonts w:cs="Times New Roman"/>
+                <w:color w:val="1C1C1C"/>
+                <w:lang w:val="en-US"/>
+              </w:rPr>
+              <w:t>:</w:t>
             </w:r>
           </w:p>
           <w:p>
@@ -974,6 +974,113 @@
     </w:tbl>
     <w:p/>
     <w:p/>
+    <w:tbl>
+      <w:tblPr>
+        <w:tblStyle w:val="a4"/>
+        <w:tblW w:w="0" w:type="auto"/>
+        <w:tblLook w:val="04A0" w:firstRow="1" w:lastRow="0" w:firstColumn="1" w:lastColumn="0" w:noHBand="0" w:noVBand="1"/>
+      </w:tblPr>
+      <w:tblGrid>
+        <w:gridCol w:w="9629"/>
+      </w:tblGrid>
+      <w:tr>
+        <w:trPr>
+          <w:trHeight w:val="70"/>
+        </w:trPr>
+        <w:tc>
+          <w:tcPr>
+            <w:tcW w:w="9629" w:type="dxa"/>
+          </w:tcPr>
+          <w:tbl>
+            <w:tblPr>
+              <w:tblStyle w:val="a4"/>
+              <w:tblW w:w="0" w:type="auto"/>
+              <w:tblLook w:val="04A0" w:firstRow="1" w:lastRow="0" w:firstColumn="1" w:lastColumn="0" w:noHBand="0" w:noVBand="1"/>
+            </w:tblPr>
+            <w:tblGrid>
+              <w:gridCol w:w="9403"/>
+            </w:tblGrid>
+            <w:tr>
+              <w:tc>
+                <w:tcPr>
+                  <w:tcW w:w="9403" w:type="dxa"/>
+                  <w:shd w:val="clear" w:color="auto" w:fill="D9D9D9" w:themeFill="background1" w:themeFillShade="D9"/>
+                </w:tcPr>
+                <w:p>
+                  <w:pPr>
+                    <w:jc w:val="center"/>
+                    <w:rPr>
+                      <w:lang w:val="en-US"/>
+                    </w:rPr>
+                  </w:pPr>
+                  <w:r>
+                    <w:t>Ідеї і зауваження від 08.11.2017 до Т</w:t>
+                  </w:r>
+                  <w:r>
+                    <w:rPr>
+                      <w:lang w:val="en-US"/>
+                    </w:rPr>
+                    <w:t>o-U3</w:t>
+                  </w:r>
+                </w:p>
+              </w:tc>
+            </w:tr>
+          </w:tbl>
+          <w:p/>
+          <w:p>
+            <w:pPr>
+              <w:pStyle w:val="a5"/>
+              <w:numPr>
+                <w:ilvl w:val="1"/>
+                <w:numId w:val="7"/>
+              </w:numPr>
+            </w:pPr>
+            <w:r>
+              <w:t xml:space="preserve"> </w:t>
+            </w:r>
+            <w:r>
+              <w:t xml:space="preserve">ІДЕЯ </w:t>
+            </w:r>
+            <w:r>
+              <w:rPr>
+                <w:lang w:val="en-US"/>
+              </w:rPr>
+              <w:t xml:space="preserve">: </w:t>
+            </w:r>
+            <w:r>
+              <w:t xml:space="preserve">Повну інформацію про зарядку + фото показувати  не тільки при натисненні на кнопочку </w:t>
+            </w:r>
+            <w:r>
+              <w:rPr>
+                <w:lang w:val="en-US"/>
+              </w:rPr>
+              <w:t>“</w:t>
+            </w:r>
+            <w:proofErr w:type="spellStart"/>
+            <w:r>
+              <w:rPr>
+                <w:lang w:val="en-US"/>
+              </w:rPr>
+              <w:t>i</w:t>
+            </w:r>
+            <w:proofErr w:type="spellEnd"/>
+            <w:r>
+              <w:rPr>
+                <w:lang w:val="en-US"/>
+              </w:rPr>
+              <w:t>”</w:t>
+            </w:r>
+            <w:r>
+              <w:t xml:space="preserve"> , а ще коли користувач натискає на любе місце з додатковою інформацією.</w:t>
+            </w:r>
+          </w:p>
+        </w:tc>
+      </w:tr>
+    </w:tbl>
+    <w:p>
+      <w:bookmarkStart w:id="0" w:name="_GoBack"/>
+      <w:bookmarkEnd w:id="0"/>
+    </w:p>
     <w:sectPr>
       <w:pgSz w:w="11906" w:h="16838"/>
       <w:pgMar w:top="850" w:right="850" w:bottom="850" w:left="1417" w:header="708" w:footer="708" w:gutter="0"/>
@@ -987,6 +1094,129 @@
 <file path=word/numbering.xml><?xml version="1.0" encoding="utf-8"?>
 <w:numbering xmlns:wpc="http://schemas.microsoft.com/office/word/2010/wordprocessingCanvas" xmlns:mc="http://schemas.openxmlformats.org/markup-compatibility/2006" xmlns:o="urn:schemas-microsoft-com:office:office" xmlns:r="http://schemas.openxmlformats.org/officeDocument/2006/relationships" xmlns:m="http://schemas.openxmlformats.org/officeDocument/2006/math" xmlns:v="urn:schemas-microsoft-com:vml" xmlns:wp14="http://schemas.microsoft.com/office/word/2010/wordprocessingDrawing" xmlns:wp="http://schemas.openxmlformats.org/drawingml/2006/wordprocessingDrawing" xmlns:w10="urn:schemas-microsoft-com:office:word" xmlns:w="http://schemas.openxmlformats.org/wordprocessingml/2006/main" xmlns:w14="http://schemas.microsoft.com/office/word/2010/wordml" xmlns:w15="http://schemas.microsoft.com/office/word/2012/wordml" xmlns:wpg="http://schemas.microsoft.com/office/word/2010/wordprocessingGroup" xmlns:wpi="http://schemas.microsoft.com/office/word/2010/wordprocessingInk" xmlns:wne="http://schemas.microsoft.com/office/word/2006/wordml" xmlns:wps="http://schemas.microsoft.com/office/word/2010/wordprocessingShape" mc:Ignorable="w14 w15 wp14">
   <w:abstractNum w:abstractNumId="0" w15:restartNumberingAfterBreak="0">
+    <w:nsid w:val="00000005"/>
+    <w:multiLevelType w:val="multilevel"/>
+    <w:tmpl w:val="00000005"/>
+    <w:name w:val="WW8Num5"/>
+    <w:lvl w:ilvl="0">
+      <w:start w:val="1"/>
+      <w:numFmt w:val="decimal"/>
+      <w:lvlText w:val="%1."/>
+      <w:lvlJc w:val="left"/>
+      <w:pPr>
+        <w:tabs>
+          <w:tab w:val="num" w:pos="720"/>
+        </w:tabs>
+        <w:ind w:left="720" w:hanging="360"/>
+      </w:pPr>
+      <w:rPr>
+        <w:rFonts w:ascii="Times New Roman" w:hAnsi="Times New Roman" w:cs="Times New Roman"/>
+        <w:b w:val="0"/>
+        <w:bCs w:val="0"/>
+        <w:color w:val="1C1C1C"/>
+        <w:sz w:val="24"/>
+        <w:szCs w:val="24"/>
+        <w:lang w:val="en-US"/>
+      </w:rPr>
+    </w:lvl>
+    <w:lvl w:ilvl="1">
+      <w:start w:val="1"/>
+      <w:numFmt w:val="decimal"/>
+      <w:lvlText w:val="%2."/>
+      <w:lvlJc w:val="left"/>
+      <w:pPr>
+        <w:tabs>
+          <w:tab w:val="num" w:pos="1080"/>
+        </w:tabs>
+        <w:ind w:left="1080" w:hanging="360"/>
+      </w:pPr>
+    </w:lvl>
+    <w:lvl w:ilvl="2">
+      <w:start w:val="1"/>
+      <w:numFmt w:val="decimal"/>
+      <w:lvlText w:val="%3."/>
+      <w:lvlJc w:val="left"/>
+      <w:pPr>
+        <w:tabs>
+          <w:tab w:val="num" w:pos="1440"/>
+        </w:tabs>
+        <w:ind w:left="1440" w:hanging="360"/>
+      </w:pPr>
+    </w:lvl>
+    <w:lvl w:ilvl="3">
+      <w:start w:val="1"/>
+      <w:numFmt w:val="decimal"/>
+      <w:lvlText w:val="%4."/>
+      <w:lvlJc w:val="left"/>
+      <w:pPr>
+        <w:tabs>
+          <w:tab w:val="num" w:pos="1800"/>
+        </w:tabs>
+        <w:ind w:left="1800" w:hanging="360"/>
+      </w:pPr>
+    </w:lvl>
+    <w:lvl w:ilvl="4">
+      <w:start w:val="1"/>
+      <w:numFmt w:val="decimal"/>
+      <w:lvlText w:val="%5."/>
+      <w:lvlJc w:val="left"/>
+      <w:pPr>
+        <w:tabs>
+          <w:tab w:val="num" w:pos="2160"/>
+        </w:tabs>
+        <w:ind w:left="2160" w:hanging="360"/>
+      </w:pPr>
+    </w:lvl>
+    <w:lvl w:ilvl="5">
+      <w:start w:val="1"/>
+      <w:numFmt w:val="decimal"/>
+      <w:lvlText w:val="%6."/>
+      <w:lvlJc w:val="left"/>
+      <w:pPr>
+        <w:tabs>
+          <w:tab w:val="num" w:pos="2520"/>
+        </w:tabs>
+        <w:ind w:left="2520" w:hanging="360"/>
+      </w:pPr>
+    </w:lvl>
+    <w:lvl w:ilvl="6">
+      <w:start w:val="1"/>
+      <w:numFmt w:val="decimal"/>
+      <w:lvlText w:val="%7."/>
+      <w:lvlJc w:val="left"/>
+      <w:pPr>
+        <w:tabs>
+          <w:tab w:val="num" w:pos="2880"/>
+        </w:tabs>
+        <w:ind w:left="2880" w:hanging="360"/>
+      </w:pPr>
+    </w:lvl>
+    <w:lvl w:ilvl="7">
+      <w:start w:val="1"/>
+      <w:numFmt w:val="decimal"/>
+      <w:lvlText w:val="%8."/>
+      <w:lvlJc w:val="left"/>
+      <w:pPr>
+        <w:tabs>
+          <w:tab w:val="num" w:pos="3240"/>
+        </w:tabs>
+        <w:ind w:left="3240" w:hanging="360"/>
+      </w:pPr>
+    </w:lvl>
+    <w:lvl w:ilvl="8">
+      <w:start w:val="1"/>
+      <w:numFmt w:val="decimal"/>
+      <w:lvlText w:val="%9."/>
+      <w:lvlJc w:val="left"/>
+      <w:pPr>
+        <w:tabs>
+          <w:tab w:val="num" w:pos="3600"/>
+        </w:tabs>
+        <w:ind w:left="3600" w:hanging="360"/>
+      </w:pPr>
+    </w:lvl>
+  </w:abstractNum>
+  <w:abstractNum w:abstractNumId="1" w15:restartNumberingAfterBreak="0">
     <w:nsid w:val="00000006"/>
     <w:multiLevelType w:val="multilevel"/>
     <w:tmpl w:val="00000006"/>
@@ -1100,7 +1330,7 @@
       </w:pPr>
     </w:lvl>
   </w:abstractNum>
-  <w:abstractNum w:abstractNumId="1" w15:restartNumberingAfterBreak="0">
+  <w:abstractNum w:abstractNumId="2" w15:restartNumberingAfterBreak="0">
     <w:nsid w:val="00000008"/>
     <w:multiLevelType w:val="multilevel"/>
     <w:tmpl w:val="00000008"/>
@@ -1214,7 +1444,7 @@
       </w:pPr>
     </w:lvl>
   </w:abstractNum>
-  <w:abstractNum w:abstractNumId="2" w15:restartNumberingAfterBreak="0">
+  <w:abstractNum w:abstractNumId="3" w15:restartNumberingAfterBreak="0">
     <w:nsid w:val="00000009"/>
     <w:multiLevelType w:val="multilevel"/>
     <w:tmpl w:val="00000009"/>
@@ -1328,7 +1558,7 @@
       </w:pPr>
     </w:lvl>
   </w:abstractNum>
-  <w:abstractNum w:abstractNumId="3" w15:restartNumberingAfterBreak="0">
+  <w:abstractNum w:abstractNumId="4" w15:restartNumberingAfterBreak="0">
     <w:nsid w:val="0000000A"/>
     <w:multiLevelType w:val="multilevel"/>
     <w:tmpl w:val="0000000A"/>
@@ -1451,7 +1681,7 @@
       </w:pPr>
     </w:lvl>
   </w:abstractNum>
-  <w:abstractNum w:abstractNumId="4" w15:restartNumberingAfterBreak="0">
+  <w:abstractNum w:abstractNumId="5" w15:restartNumberingAfterBreak="0">
     <w:nsid w:val="0000000B"/>
     <w:multiLevelType w:val="multilevel"/>
     <w:tmpl w:val="0000000B"/>
@@ -1592,7 +1822,7 @@
       </w:rPr>
     </w:lvl>
   </w:abstractNum>
-  <w:abstractNum w:abstractNumId="5" w15:restartNumberingAfterBreak="0">
+  <w:abstractNum w:abstractNumId="6" w15:restartNumberingAfterBreak="0">
     <w:nsid w:val="0000000C"/>
     <w:multiLevelType w:val="multilevel"/>
     <w:tmpl w:val="0000000C"/>
@@ -1734,22 +1964,25 @@
     </w:lvl>
   </w:abstractNum>
   <w:num w:numId="1">
-    <w:abstractNumId w:val="0"/>
+    <w:abstractNumId w:val="1"/>
   </w:num>
   <w:num w:numId="2">
-    <w:abstractNumId w:val="1"/>
+    <w:abstractNumId w:val="2"/>
   </w:num>
   <w:num w:numId="3">
-    <w:abstractNumId w:val="2"/>
+    <w:abstractNumId w:val="3"/>
   </w:num>
   <w:num w:numId="4">
-    <w:abstractNumId w:val="3"/>
+    <w:abstractNumId w:val="4"/>
   </w:num>
   <w:num w:numId="5">
-    <w:abstractNumId w:val="4"/>
+    <w:abstractNumId w:val="5"/>
   </w:num>
   <w:num w:numId="6">
-    <w:abstractNumId w:val="5"/>
+    <w:abstractNumId w:val="6"/>
+  </w:num>
+  <w:num w:numId="7">
+    <w:abstractNumId w:val="0"/>
   </w:num>
 </w:numbering>
 </file>
@@ -2201,6 +2434,40 @@
       <w:szCs w:val="20"/>
     </w:rPr>
   </w:style>
+  <w:style w:type="table" w:styleId="a4">
+    <w:name w:val="Table Grid"/>
+    <w:basedOn w:val="a1"/>
+    <w:uiPriority w:val="39"/>
+    <w:rsid w:val="001356F4"/>
+    <w:pPr>
+      <w:spacing w:after="0" w:line="240" w:lineRule="auto"/>
+    </w:pPr>
+    <w:tblPr>
+      <w:tblBorders>
+        <w:top w:val="single" w:sz="4" w:space="0" w:color="auto"/>
+        <w:left w:val="single" w:sz="4" w:space="0" w:color="auto"/>
+        <w:bottom w:val="single" w:sz="4" w:space="0" w:color="auto"/>
+        <w:right w:val="single" w:sz="4" w:space="0" w:color="auto"/>
+        <w:insideH w:val="single" w:sz="4" w:space="0" w:color="auto"/>
+        <w:insideV w:val="single" w:sz="4" w:space="0" w:color="auto"/>
+      </w:tblBorders>
+    </w:tblPr>
+  </w:style>
+  <w:style w:type="paragraph" w:styleId="a5">
+    <w:name w:val="List Paragraph"/>
+    <w:basedOn w:val="a"/>
+    <w:uiPriority w:val="34"/>
+    <w:qFormat/>
+    <w:rsid w:val="001356F4"/>
+    <w:pPr>
+      <w:ind w:left="720"/>
+      <w:contextualSpacing/>
+    </w:pPr>
+    <w:rPr>
+      <w:rFonts w:cs="Mangal"/>
+      <w:szCs w:val="21"/>
+    </w:rPr>
+  </w:style>
 </w:styles>
 </file>
 

</xml_diff>